<commit_message>
Extra comment added, cover sheet edited
</commit_message>
<xml_diff>
--- a/Documentation/Cover Sheet.docx
+++ b/Documentation/Cover Sheet.docx
@@ -870,14 +870,7 @@
                 <w:rFonts w:ascii="Times New Roman" w:eastAsia="Times New Roman" w:hAnsi="Times New Roman"/>
                 <w:sz w:val="24"/>
               </w:rPr>
-              <w:t>DSD 6</w:t>
-            </w:r>
-            <w:r>
-              <w:rPr>
-                <w:rFonts w:ascii="Times New Roman" w:eastAsia="Times New Roman" w:hAnsi="Times New Roman"/>
-                <w:sz w:val="24"/>
-              </w:rPr>
-              <w:t>01</w:t>
+              <w:t>DSD 601</w:t>
             </w:r>
           </w:p>
         </w:tc>
@@ -1540,6 +1533,12 @@
                 <w:b/>
               </w:rPr>
               <w:t xml:space="preserve">Date Submitted          </w:t>
+            </w:r>
+            <w:r>
+              <w:rPr>
+                <w:b/>
+              </w:rPr>
+              <w:t>03/04/2025</w:t>
             </w:r>
           </w:p>
         </w:tc>

</xml_diff>